<commit_message>
Added exercise answers and modified main workshop docs
</commit_message>
<xml_diff>
--- a/Exercise 1.docx
+++ b/Exercise 1.docx
@@ -3,6 +3,9 @@
 <w:document xmlns:wpc="http://schemas.microsoft.com/office/word/2010/wordprocessingCanvas" xmlns:cx="http://schemas.microsoft.com/office/drawing/2014/chartex" xmlns:cx1="http://schemas.microsoft.com/office/drawing/2015/9/8/chartex" xmlns:cx2="http://schemas.microsoft.com/office/drawing/2015/10/21/chartex" xmlns:cx3="http://schemas.microsoft.com/office/drawing/2016/5/9/chartex" xmlns:cx4="http://schemas.microsoft.com/office/drawing/2016/5/10/chartex" xmlns:cx5="http://schemas.microsoft.com/office/drawing/2016/5/11/chartex" xmlns:cx6="http://schemas.microsoft.com/office/drawing/2016/5/12/chartex" xmlns:cx7="http://schemas.microsoft.com/office/drawing/2016/5/13/chartex" xmlns:cx8="http://schemas.microsoft.com/office/drawing/2016/5/14/chartex" xmlns:mc="http://schemas.openxmlformats.org/markup-compatibility/2006" xmlns:aink="http://schemas.microsoft.com/office/drawing/2016/ink" xmlns:am3d="http://schemas.microsoft.com/office/drawing/2017/model3d" xmlns:o="urn:schemas-microsoft-com:office:office" xmlns:oel="http://schemas.microsoft.com/office/2019/extlst" xmlns:r="http://schemas.openxmlformats.org/officeDocument/2006/relationships" xmlns:m="http://schemas.openxmlformats.org/officeDocument/2006/math" xmlns:v="urn:schemas-microsoft-com:vml" xmlns:wp14="http://schemas.microsoft.com/office/word/2010/wordprocessingDrawing" xmlns:wp="http://schemas.openxmlformats.org/drawingml/2006/wordprocessingDrawing" xmlns:w10="urn:schemas-microsoft-com:office:word" xmlns:w="http://schemas.openxmlformats.org/wordprocessingml/2006/main" xmlns:w14="http://schemas.microsoft.com/office/word/2010/wordml" xmlns:w15="http://schemas.microsoft.com/office/word/2012/wordml" xmlns:w16cex="http://schemas.microsoft.com/office/word/2018/wordml/cex" xmlns:w16cid="http://schemas.microsoft.com/office/word/2016/wordml/cid" xmlns:w16="http://schemas.microsoft.com/office/word/2018/wordml" xmlns:w16sdtdh="http://schemas.microsoft.com/office/word/2020/wordml/sdtdatahash" xmlns:w16se="http://schemas.microsoft.com/office/word/2015/wordml/symex" xmlns:wpg="http://schemas.microsoft.com/office/word/2010/wordprocessingGroup" xmlns:wpi="http://schemas.microsoft.com/office/word/2010/wordprocessingInk" xmlns:wne="http://schemas.microsoft.com/office/word/2006/wordml" xmlns:wps="http://schemas.microsoft.com/office/word/2010/wordprocessingShape" mc:Ignorable="w14 w15 w16se w16cid w16 w16cex w16sdtdh wp14">
   <w:body>
     <w:p>
+      <w:pPr>
+        <w:spacing w:after="0" w:line="240" w:lineRule="auto"/>
+      </w:pPr>
       <w:r>
         <w:t>Exercise 1: Calculations in R, creating new variables, and installing packages</w:t>
       </w:r>
@@ -17,10 +20,17 @@
           <w:ilvl w:val="0"/>
           <w:numId w:val="1"/>
         </w:numPr>
+        <w:spacing w:after="0" w:line="240" w:lineRule="auto"/>
       </w:pPr>
       <w:r>
         <w:t>Assign the value of 120 to x</w:t>
       </w:r>
+    </w:p>
+    <w:p>
+      <w:pPr>
+        <w:pStyle w:val="ListParagraph"/>
+        <w:spacing w:after="0" w:line="240" w:lineRule="auto"/>
+      </w:pPr>
     </w:p>
     <w:p>
       <w:pPr>
@@ -29,10 +39,16 @@
           <w:ilvl w:val="0"/>
           <w:numId w:val="1"/>
         </w:numPr>
+        <w:spacing w:after="0" w:line="240" w:lineRule="auto"/>
       </w:pPr>
       <w:r>
         <w:t>Assign the value of 345 to y</w:t>
       </w:r>
+    </w:p>
+    <w:p>
+      <w:pPr>
+        <w:spacing w:after="0" w:line="240" w:lineRule="auto"/>
+      </w:pPr>
     </w:p>
     <w:p>
       <w:pPr>
@@ -41,6 +57,7 @@
           <w:ilvl w:val="0"/>
           <w:numId w:val="1"/>
         </w:numPr>
+        <w:spacing w:after="0" w:line="240" w:lineRule="auto"/>
       </w:pPr>
       <w:r>
         <w:t xml:space="preserve">Create a new variable </w:t>
@@ -49,8 +66,19 @@
         <w:t>z</w:t>
       </w:r>
       <w:r>
-        <w:t xml:space="preserve"> with the value y – x</w:t>
-      </w:r>
+        <w:t xml:space="preserve"> with the value </w:t>
+      </w:r>
+      <w:r>
+        <w:t xml:space="preserve">  </w:t>
+      </w:r>
+      <w:r>
+        <w:t>y – x</w:t>
+      </w:r>
+    </w:p>
+    <w:p>
+      <w:pPr>
+        <w:spacing w:after="0" w:line="240" w:lineRule="auto"/>
+      </w:pPr>
     </w:p>
     <w:p>
       <w:pPr>
@@ -59,10 +87,16 @@
           <w:ilvl w:val="0"/>
           <w:numId w:val="1"/>
         </w:numPr>
+        <w:spacing w:after="0" w:line="240" w:lineRule="auto"/>
       </w:pPr>
       <w:r>
         <w:t>Return the value of z to the console</w:t>
       </w:r>
+    </w:p>
+    <w:p>
+      <w:pPr>
+        <w:spacing w:after="0" w:line="240" w:lineRule="auto"/>
+      </w:pPr>
     </w:p>
     <w:p>
       <w:pPr>
@@ -71,6 +105,7 @@
           <w:ilvl w:val="0"/>
           <w:numId w:val="1"/>
         </w:numPr>
+        <w:spacing w:after="0" w:line="240" w:lineRule="auto"/>
       </w:pPr>
       <w:r>
         <w:t>Create a matrix names “dat1” that has five row and four columns with the following data:</w:t>
@@ -383,6 +418,7 @@
     <w:p>
       <w:pPr>
         <w:pStyle w:val="ListParagraph"/>
+        <w:spacing w:after="0" w:line="240" w:lineRule="auto"/>
       </w:pPr>
     </w:p>
     <w:p>
@@ -392,10 +428,17 @@
           <w:ilvl w:val="0"/>
           <w:numId w:val="1"/>
         </w:numPr>
+        <w:spacing w:after="0" w:line="240" w:lineRule="auto"/>
       </w:pPr>
       <w:r>
         <w:t>Determine the dimensions of the “dat1” matrix using a function.</w:t>
       </w:r>
+    </w:p>
+    <w:p>
+      <w:pPr>
+        <w:pStyle w:val="ListParagraph"/>
+        <w:spacing w:after="0" w:line="240" w:lineRule="auto"/>
+      </w:pPr>
     </w:p>
     <w:p>
       <w:pPr>
@@ -404,10 +447,16 @@
           <w:ilvl w:val="0"/>
           <w:numId w:val="1"/>
         </w:numPr>
+        <w:spacing w:after="0" w:line="240" w:lineRule="auto"/>
       </w:pPr>
       <w:r>
         <w:t>Return the second row in the “dat1” matrix created in number 5</w:t>
       </w:r>
+    </w:p>
+    <w:p>
+      <w:pPr>
+        <w:spacing w:after="0" w:line="240" w:lineRule="auto"/>
+      </w:pPr>
     </w:p>
     <w:p>
       <w:pPr>
@@ -416,6 +465,7 @@
           <w:ilvl w:val="0"/>
           <w:numId w:val="1"/>
         </w:numPr>
+        <w:spacing w:after="0" w:line="240" w:lineRule="auto"/>
       </w:pPr>
       <w:r>
         <w:t>Create a data frame names “Lake1” that has six row and two columns with the following data:</w:t>
@@ -646,6 +696,7 @@
     <w:p>
       <w:pPr>
         <w:pStyle w:val="ListParagraph"/>
+        <w:spacing w:after="0" w:line="240" w:lineRule="auto"/>
       </w:pPr>
     </w:p>
     <w:p>
@@ -655,6 +706,7 @@
           <w:ilvl w:val="0"/>
           <w:numId w:val="1"/>
         </w:numPr>
+        <w:spacing w:after="0" w:line="240" w:lineRule="auto"/>
       </w:pPr>
       <w:r>
         <w:t xml:space="preserve">Return the second column </w:t>
@@ -674,6 +726,12 @@
       <w:r>
         <w:t>of the “Lake1” data from two different ways.</w:t>
       </w:r>
+    </w:p>
+    <w:p>
+      <w:pPr>
+        <w:pStyle w:val="ListParagraph"/>
+        <w:spacing w:after="0" w:line="240" w:lineRule="auto"/>
+      </w:pPr>
     </w:p>
     <w:p>
       <w:pPr>
@@ -682,17 +740,21 @@
           <w:ilvl w:val="0"/>
           <w:numId w:val="1"/>
         </w:numPr>
+        <w:spacing w:after="0" w:line="240" w:lineRule="auto"/>
       </w:pPr>
       <w:r>
         <w:t xml:space="preserve">Install the </w:t>
       </w:r>
       <w:proofErr w:type="spellStart"/>
       <w:r>
-        <w:t>nlstools</w:t>
+        <w:t>Hmisc</w:t>
       </w:r>
       <w:proofErr w:type="spellEnd"/>
       <w:r>
-        <w:t xml:space="preserve"> package</w:t>
+        <w:t xml:space="preserve"> </w:t>
+      </w:r>
+      <w:r>
+        <w:t>package</w:t>
       </w:r>
     </w:p>
     <w:sectPr>

</xml_diff>